<commit_message>
MA0401: Ajustes de contenido
</commit_message>
<xml_diff>
--- a/fuentes/contenidos/grado04/guion01/MA_04_01_CO_REC170.docx
+++ b/fuentes/contenidos/grado04/guion01/MA_04_01_CO_REC170.docx
@@ -3302,6 +3302,16 @@
     <w:p>
       <w:pPr>
         <w:rPr>
+          <w:rFonts w:ascii="Arial" w:hAnsi="Arial"/>
+          <w:sz w:val="18"/>
+          <w:szCs w:val="18"/>
+          <w:lang w:val="es-ES_tradnl"/>
+        </w:rPr>
+      </w:pPr>
+    </w:p>
+    <w:p>
+      <w:pPr>
+        <w:rPr>
           <w:rFonts w:ascii="Arial" w:hAnsi="Arial" w:cs="Arial"/>
           <w:sz w:val="18"/>
           <w:szCs w:val="18"/>
@@ -3345,6 +3355,76 @@
           <w:lang w:val="es-ES_tradnl"/>
         </w:rPr>
       </w:pPr>
+      <w:bookmarkStart w:id="0" w:name="_GoBack"/>
+      <w:bookmarkEnd w:id="0"/>
+    </w:p>
+    <w:p>
+      <w:pPr>
+        <w:rPr>
+          <w:rFonts w:ascii="Arial" w:hAnsi="Arial" w:cs="Arial"/>
+          <w:sz w:val="18"/>
+          <w:szCs w:val="18"/>
+          <w:lang w:val="es-ES_tradnl"/>
+        </w:rPr>
+      </w:pPr>
+      <w:r>
+        <w:rPr>
+          <w:rFonts w:ascii="Arial" w:hAnsi="Arial" w:cs="Arial"/>
+          <w:i/>
+          <w:sz w:val="18"/>
+          <w:szCs w:val="18"/>
+          <w:lang w:val="es-ES_tradnl"/>
+        </w:rPr>
+        <w:t>B</w:t>
+      </w:r>
+      <w:r>
+        <w:rPr>
+          <w:rFonts w:ascii="Arial" w:hAnsi="Arial" w:cs="Arial"/>
+          <w:sz w:val="18"/>
+          <w:szCs w:val="18"/>
+          <w:lang w:val="es-ES_tradnl"/>
+        </w:rPr>
+        <w:t xml:space="preserve"> = {Pollo, Cerdo, Pescado}</w:t>
+      </w:r>
+    </w:p>
+    <w:p>
+      <w:pPr>
+        <w:rPr>
+          <w:rFonts w:ascii="Arial" w:hAnsi="Arial" w:cs="Arial"/>
+          <w:sz w:val="18"/>
+          <w:szCs w:val="18"/>
+          <w:lang w:val="es-ES_tradnl"/>
+        </w:rPr>
+      </w:pPr>
+      <w:r>
+        <w:rPr>
+          <w:rFonts w:ascii="Arial" w:hAnsi="Arial" w:cs="Arial"/>
+          <w:i/>
+          <w:sz w:val="18"/>
+          <w:szCs w:val="18"/>
+          <w:lang w:val="es-ES_tradnl"/>
+        </w:rPr>
+        <w:t>C</w:t>
+      </w:r>
+      <w:r>
+        <w:rPr>
+          <w:rFonts w:ascii="Arial" w:hAnsi="Arial" w:cs="Arial"/>
+          <w:sz w:val="18"/>
+          <w:szCs w:val="18"/>
+          <w:lang w:val="es-ES_tradnl"/>
+        </w:rPr>
+        <w:t xml:space="preserve"> = {Pollo, Res, Cerdo}</w:t>
+      </w:r>
+    </w:p>
+    <w:p>
+      <w:pPr>
+        <w:rPr>
+          <w:rFonts w:ascii="Arial" w:hAnsi="Arial" w:cs="Arial"/>
+          <w:sz w:val="18"/>
+          <w:szCs w:val="18"/>
+          <w:lang w:val="es-ES_tradnl"/>
+        </w:rPr>
+      </w:pPr>
     </w:p>
     <w:p>
       <w:pPr>
@@ -3510,60 +3590,6 @@
           <w:lang w:val="es-ES_tradnl"/>
         </w:rPr>
       </w:pPr>
-      <w:r>
-        <w:rPr>
-          <w:rFonts w:ascii="Arial" w:hAnsi="Arial" w:cs="Arial"/>
-          <w:noProof/>
-          <w:sz w:val="18"/>
-          <w:szCs w:val="18"/>
-          <w:lang w:val="es-CO" w:eastAsia="es-CO"/>
-        </w:rPr>
-        <w:drawing>
-          <wp:inline distT="0" distB="0" distL="0" distR="0" wp14:anchorId="17947AA1" wp14:editId="7006E57A">
-            <wp:extent cx="3505200" cy="768350"/>
-            <wp:effectExtent l="0" t="0" r="0" b="0"/>
-            <wp:docPr id="1" name="Imagen 1"/>
-            <wp:cNvGraphicFramePr>
-              <a:graphicFrameLocks xmlns:a="http://schemas.openxmlformats.org/drawingml/2006/main" noChangeAspect="1"/>
-            </wp:cNvGraphicFramePr>
-            <a:graphic xmlns:a="http://schemas.openxmlformats.org/drawingml/2006/main">
-              <a:graphicData uri="http://schemas.openxmlformats.org/drawingml/2006/picture">
-                <pic:pic xmlns:pic="http://schemas.openxmlformats.org/drawingml/2006/picture">
-                  <pic:nvPicPr>
-                    <pic:cNvPr id="0" name="Picture 2"/>
-                    <pic:cNvPicPr>
-                      <a:picLocks noChangeAspect="1" noChangeArrowheads="1"/>
-                    </pic:cNvPicPr>
-                  </pic:nvPicPr>
-                  <pic:blipFill>
-                    <a:blip r:embed="rId5">
-                      <a:extLst>
-                        <a:ext uri="{28A0092B-C50C-407E-A947-70E740481C1C}">
-                          <a14:useLocalDpi xmlns:a14="http://schemas.microsoft.com/office/drawing/2010/main" val="0"/>
-                        </a:ext>
-                      </a:extLst>
-                    </a:blip>
-                    <a:srcRect/>
-                    <a:stretch>
-                      <a:fillRect/>
-                    </a:stretch>
-                  </pic:blipFill>
-                  <pic:spPr bwMode="auto">
-                    <a:xfrm>
-                      <a:off x="0" y="0"/>
-                      <a:ext cx="3505200" cy="768350"/>
-                    </a:xfrm>
-                    <a:prstGeom prst="rect">
-                      <a:avLst/>
-                    </a:prstGeom>
-                    <a:noFill/>
-                  </pic:spPr>
-                </pic:pic>
-              </a:graphicData>
-            </a:graphic>
-          </wp:inline>
-        </w:drawing>
-      </w:r>
     </w:p>
     <w:p>
       <w:pPr>
@@ -3649,27 +3675,6 @@
           <w:lang w:val="es-ES_tradnl"/>
         </w:rPr>
       </w:pPr>
-      <w:r>
-        <w:rPr>
-          <w:rFonts w:ascii="Times New Roman" w:hAnsi="Times New Roman" w:cs="Times New Roman"/>
-          <w:color w:val="000000"/>
-        </w:rPr>
-        <w:t>MA_04_01_CO</w:t>
-      </w:r>
-      <w:r>
-        <w:rPr>
-          <w:rFonts w:ascii="Times New Roman" w:hAnsi="Times New Roman" w:cs="Times New Roman"/>
-          <w:color w:val="000000"/>
-        </w:rPr>
-        <w:t>_REC170_</w:t>
-      </w:r>
-      <w:r>
-        <w:rPr>
-          <w:rFonts w:ascii="Times New Roman" w:hAnsi="Times New Roman" w:cs="Times New Roman"/>
-          <w:color w:val="000000"/>
-        </w:rPr>
-        <w:t>IMG01n.png</w:t>
-      </w:r>
     </w:p>
     <w:p>
       <w:pPr>
@@ -3774,31 +3779,6 @@
           <w:lang w:val="es-ES_tradnl"/>
         </w:rPr>
         <w:t>)</w:t>
-      </w:r>
-    </w:p>
-    <w:p>
-      <w:pPr>
-        <w:ind w:firstLine="426"/>
-        <w:rPr>
-          <w:rFonts w:ascii="Arial" w:hAnsi="Arial"/>
-          <w:sz w:val="18"/>
-          <w:szCs w:val="18"/>
-          <w:lang w:val="es-ES_tradnl"/>
-        </w:rPr>
-      </w:pPr>
-      <w:r>
-        <w:rPr>
-          <w:rFonts w:ascii="Times New Roman" w:hAnsi="Times New Roman" w:cs="Times New Roman"/>
-          <w:color w:val="000000"/>
-        </w:rPr>
-        <w:t>MA_04_01_CO</w:t>
-      </w:r>
-      <w:r>
-        <w:rPr>
-          <w:rFonts w:ascii="Times New Roman" w:hAnsi="Times New Roman" w:cs="Times New Roman"/>
-          <w:color w:val="000000"/>
-        </w:rPr>
-        <w:t>_REC170_IMG01a.png</w:t>
       </w:r>
     </w:p>
     <w:p>
@@ -4227,6 +4207,16 @@
           <w:lang w:val="es-ES_tradnl"/>
         </w:rPr>
       </w:pPr>
+    </w:p>
+    <w:p>
+      <w:pPr>
+        <w:rPr>
+          <w:rFonts w:ascii="Arial" w:hAnsi="Arial" w:cs="Arial"/>
+          <w:sz w:val="18"/>
+          <w:szCs w:val="18"/>
+          <w:lang w:val="es-ES_tradnl"/>
+        </w:rPr>
+      </w:pPr>
       <w:r>
         <w:rPr>
           <w:rFonts w:ascii="Arial" w:hAnsi="Arial" w:cs="Arial"/>
@@ -4255,6 +4245,64 @@
           <w:lang w:val="es-ES_tradnl"/>
         </w:rPr>
       </w:pPr>
+      <w:r>
+        <w:rPr>
+          <w:rFonts w:ascii="Arial" w:hAnsi="Arial" w:cs="Arial"/>
+          <w:i/>
+          <w:sz w:val="18"/>
+          <w:szCs w:val="18"/>
+          <w:lang w:val="es-ES_tradnl"/>
+        </w:rPr>
+        <w:t>P</w:t>
+      </w:r>
+      <w:r>
+        <w:rPr>
+          <w:rFonts w:ascii="Arial" w:hAnsi="Arial" w:cs="Arial"/>
+          <w:sz w:val="18"/>
+          <w:szCs w:val="18"/>
+          <w:lang w:val="es-ES_tradnl"/>
+        </w:rPr>
+        <w:t xml:space="preserve"> = {0, 2, 4, 6, 8, 10}</w:t>
+      </w:r>
+    </w:p>
+    <w:p>
+      <w:pPr>
+        <w:rPr>
+          <w:rFonts w:ascii="Arial" w:hAnsi="Arial" w:cs="Arial"/>
+          <w:sz w:val="18"/>
+          <w:szCs w:val="18"/>
+          <w:lang w:val="es-ES_tradnl"/>
+        </w:rPr>
+      </w:pPr>
+      <w:r>
+        <w:rPr>
+          <w:rFonts w:ascii="Arial" w:hAnsi="Arial" w:cs="Arial"/>
+          <w:i/>
+          <w:sz w:val="18"/>
+          <w:szCs w:val="18"/>
+          <w:lang w:val="es-ES_tradnl"/>
+        </w:rPr>
+        <w:t>D</w:t>
+      </w:r>
+      <w:r>
+        <w:rPr>
+          <w:rFonts w:ascii="Arial" w:hAnsi="Arial" w:cs="Arial"/>
+          <w:sz w:val="18"/>
+          <w:szCs w:val="18"/>
+          <w:lang w:val="es-ES_tradnl"/>
+        </w:rPr>
+        <w:t xml:space="preserve"> = {0, 1, 2, 3, 4, 5}</w:t>
+      </w:r>
+    </w:p>
+    <w:p>
+      <w:pPr>
+        <w:rPr>
+          <w:rFonts w:ascii="Arial" w:hAnsi="Arial" w:cs="Arial"/>
+          <w:sz w:val="18"/>
+          <w:szCs w:val="18"/>
+          <w:lang w:val="es-ES_tradnl"/>
+        </w:rPr>
+      </w:pPr>
     </w:p>
     <w:p>
       <w:pPr>
@@ -4441,60 +4489,6 @@
           <w:lang w:val="es-ES_tradnl"/>
         </w:rPr>
       </w:pPr>
-      <w:r>
-        <w:rPr>
-          <w:rFonts w:ascii="Arial" w:hAnsi="Arial" w:cs="Arial"/>
-          <w:noProof/>
-          <w:sz w:val="18"/>
-          <w:szCs w:val="18"/>
-          <w:lang w:val="es-CO" w:eastAsia="es-CO"/>
-        </w:rPr>
-        <w:drawing>
-          <wp:inline distT="0" distB="0" distL="0" distR="0" wp14:anchorId="0F77423D" wp14:editId="30A47EE7">
-            <wp:extent cx="3505200" cy="768350"/>
-            <wp:effectExtent l="0" t="0" r="0" b="0"/>
-            <wp:docPr id="2" name="Imagen 2"/>
-            <wp:cNvGraphicFramePr>
-              <a:graphicFrameLocks xmlns:a="http://schemas.openxmlformats.org/drawingml/2006/main" noChangeAspect="1"/>
-            </wp:cNvGraphicFramePr>
-            <a:graphic xmlns:a="http://schemas.openxmlformats.org/drawingml/2006/main">
-              <a:graphicData uri="http://schemas.openxmlformats.org/drawingml/2006/picture">
-                <pic:pic xmlns:pic="http://schemas.openxmlformats.org/drawingml/2006/picture">
-                  <pic:nvPicPr>
-                    <pic:cNvPr id="0" name="Picture 3"/>
-                    <pic:cNvPicPr>
-                      <a:picLocks noChangeAspect="1" noChangeArrowheads="1"/>
-                    </pic:cNvPicPr>
-                  </pic:nvPicPr>
-                  <pic:blipFill>
-                    <a:blip r:embed="rId6">
-                      <a:extLst>
-                        <a:ext uri="{28A0092B-C50C-407E-A947-70E740481C1C}">
-                          <a14:useLocalDpi xmlns:a14="http://schemas.microsoft.com/office/drawing/2010/main" val="0"/>
-                        </a:ext>
-                      </a:extLst>
-                    </a:blip>
-                    <a:srcRect/>
-                    <a:stretch>
-                      <a:fillRect/>
-                    </a:stretch>
-                  </pic:blipFill>
-                  <pic:spPr bwMode="auto">
-                    <a:xfrm>
-                      <a:off x="0" y="0"/>
-                      <a:ext cx="3505200" cy="768350"/>
-                    </a:xfrm>
-                    <a:prstGeom prst="rect">
-                      <a:avLst/>
-                    </a:prstGeom>
-                    <a:noFill/>
-                  </pic:spPr>
-                </pic:pic>
-              </a:graphicData>
-            </a:graphic>
-          </wp:inline>
-        </w:drawing>
-      </w:r>
     </w:p>
     <w:p>
       <w:pPr>
@@ -4572,38 +4566,6 @@
     </w:p>
     <w:p>
       <w:pPr>
-        <w:ind w:firstLine="426"/>
-        <w:rPr>
-          <w:rFonts w:ascii="Arial" w:hAnsi="Arial"/>
-          <w:sz w:val="18"/>
-          <w:szCs w:val="18"/>
-          <w:lang w:val="es-ES_tradnl"/>
-        </w:rPr>
-      </w:pPr>
-      <w:r>
-        <w:rPr>
-          <w:rFonts w:ascii="Times New Roman" w:hAnsi="Times New Roman" w:cs="Times New Roman"/>
-          <w:color w:val="000000"/>
-        </w:rPr>
-        <w:t>MA_04_01_CO</w:t>
-      </w:r>
-      <w:r>
-        <w:rPr>
-          <w:rFonts w:ascii="Times New Roman" w:hAnsi="Times New Roman" w:cs="Times New Roman"/>
-          <w:color w:val="000000"/>
-        </w:rPr>
-        <w:t>_REC170_</w:t>
-      </w:r>
-      <w:r>
-        <w:rPr>
-          <w:rFonts w:ascii="Times New Roman" w:hAnsi="Times New Roman" w:cs="Times New Roman"/>
-          <w:color w:val="000000"/>
-        </w:rPr>
-        <w:t>IMG02n.png</w:t>
-      </w:r>
-    </w:p>
-    <w:p>
-      <w:pPr>
         <w:ind w:left="567"/>
         <w:rPr>
           <w:rFonts w:ascii="Arial" w:hAnsi="Arial" w:cs="Arial"/>
@@ -4705,31 +4667,6 @@
           <w:lang w:val="es-ES_tradnl"/>
         </w:rPr>
         <w:t>)</w:t>
-      </w:r>
-    </w:p>
-    <w:p>
-      <w:pPr>
-        <w:ind w:firstLine="426"/>
-        <w:rPr>
-          <w:rFonts w:ascii="Arial" w:hAnsi="Arial"/>
-          <w:sz w:val="18"/>
-          <w:szCs w:val="18"/>
-          <w:lang w:val="es-ES_tradnl"/>
-        </w:rPr>
-      </w:pPr>
-      <w:r>
-        <w:rPr>
-          <w:rFonts w:ascii="Times New Roman" w:hAnsi="Times New Roman" w:cs="Times New Roman"/>
-          <w:color w:val="000000"/>
-        </w:rPr>
-        <w:t>MA_04_01_CO</w:t>
-      </w:r>
-      <w:r>
-        <w:rPr>
-          <w:rFonts w:ascii="Times New Roman" w:hAnsi="Times New Roman" w:cs="Times New Roman"/>
-          <w:color w:val="000000"/>
-        </w:rPr>
-        <w:t>_REC170_IMG02a.png</w:t>
       </w:r>
     </w:p>
     <w:p>
@@ -5495,7 +5432,7 @@
                     </pic:cNvPicPr>
                   </pic:nvPicPr>
                   <pic:blipFill>
-                    <a:blip r:embed="rId7">
+                    <a:blip r:embed="rId5">
                       <a:extLst>
                         <a:ext uri="{28A0092B-C50C-407E-A947-70E740481C1C}">
                           <a14:useLocalDpi xmlns:a14="http://schemas.microsoft.com/office/drawing/2010/main" val="0"/>
@@ -6051,8 +5988,6 @@
         </w:rPr>
         <w:t xml:space="preserve"> </w:t>
       </w:r>
-      <w:bookmarkStart w:id="0" w:name="_GoBack"/>
-      <w:bookmarkEnd w:id="0"/>
       <w:r>
         <w:rPr>
           <w:rFonts w:ascii="Times" w:hAnsi="Times" w:cs="Arial"/>
@@ -6161,6 +6096,64 @@
           <w:lang w:val="es-ES_tradnl"/>
         </w:rPr>
       </w:pPr>
+      <w:r>
+        <w:rPr>
+          <w:rFonts w:ascii="Arial" w:hAnsi="Arial" w:cs="Arial"/>
+          <w:i/>
+          <w:sz w:val="18"/>
+          <w:szCs w:val="18"/>
+          <w:lang w:val="es-ES_tradnl"/>
+        </w:rPr>
+        <w:t>M</w:t>
+      </w:r>
+      <w:r>
+        <w:rPr>
+          <w:rFonts w:ascii="Arial" w:hAnsi="Arial" w:cs="Arial"/>
+          <w:sz w:val="18"/>
+          <w:szCs w:val="18"/>
+          <w:lang w:val="es-ES_tradnl"/>
+        </w:rPr>
+        <w:t xml:space="preserve"> = {m, a, r, i, p, o, s}</w:t>
+      </w:r>
+    </w:p>
+    <w:p>
+      <w:pPr>
+        <w:rPr>
+          <w:rFonts w:ascii="Arial" w:hAnsi="Arial" w:cs="Arial"/>
+          <w:sz w:val="18"/>
+          <w:szCs w:val="18"/>
+          <w:lang w:val="es-ES_tradnl"/>
+        </w:rPr>
+      </w:pPr>
+      <w:r>
+        <w:rPr>
+          <w:rFonts w:ascii="Arial" w:hAnsi="Arial" w:cs="Arial"/>
+          <w:i/>
+          <w:sz w:val="18"/>
+          <w:szCs w:val="18"/>
+          <w:lang w:val="es-ES_tradnl"/>
+        </w:rPr>
+        <w:t>V</w:t>
+      </w:r>
+      <w:r>
+        <w:rPr>
+          <w:rFonts w:ascii="Arial" w:hAnsi="Arial" w:cs="Arial"/>
+          <w:sz w:val="18"/>
+          <w:szCs w:val="18"/>
+          <w:lang w:val="es-ES_tradnl"/>
+        </w:rPr>
+        <w:t xml:space="preserve"> = {a, e, i, o, u}</w:t>
+      </w:r>
+    </w:p>
+    <w:p>
+      <w:pPr>
+        <w:rPr>
+          <w:rFonts w:ascii="Arial" w:hAnsi="Arial" w:cs="Arial"/>
+          <w:sz w:val="18"/>
+          <w:szCs w:val="18"/>
+          <w:lang w:val="es-ES_tradnl"/>
+        </w:rPr>
+      </w:pPr>
     </w:p>
     <w:p>
       <w:pPr>
@@ -6336,60 +6329,6 @@
           <w:lang w:val="es-ES_tradnl"/>
         </w:rPr>
       </w:pPr>
-      <w:r>
-        <w:rPr>
-          <w:rFonts w:ascii="Arial" w:hAnsi="Arial" w:cs="Arial"/>
-          <w:noProof/>
-          <w:sz w:val="18"/>
-          <w:szCs w:val="18"/>
-          <w:lang w:val="es-CO" w:eastAsia="es-CO"/>
-        </w:rPr>
-        <w:drawing>
-          <wp:inline distT="0" distB="0" distL="0" distR="0" wp14:anchorId="25ABA9BA" wp14:editId="01A12412">
-            <wp:extent cx="3505200" cy="768350"/>
-            <wp:effectExtent l="0" t="0" r="0" b="0"/>
-            <wp:docPr id="5" name="Imagen 5"/>
-            <wp:cNvGraphicFramePr>
-              <a:graphicFrameLocks xmlns:a="http://schemas.openxmlformats.org/drawingml/2006/main" noChangeAspect="1"/>
-            </wp:cNvGraphicFramePr>
-            <a:graphic xmlns:a="http://schemas.openxmlformats.org/drawingml/2006/main">
-              <a:graphicData uri="http://schemas.openxmlformats.org/drawingml/2006/picture">
-                <pic:pic xmlns:pic="http://schemas.openxmlformats.org/drawingml/2006/picture">
-                  <pic:nvPicPr>
-                    <pic:cNvPr id="0" name="Picture 4"/>
-                    <pic:cNvPicPr>
-                      <a:picLocks noChangeAspect="1" noChangeArrowheads="1"/>
-                    </pic:cNvPicPr>
-                  </pic:nvPicPr>
-                  <pic:blipFill>
-                    <a:blip r:embed="rId8">
-                      <a:extLst>
-                        <a:ext uri="{28A0092B-C50C-407E-A947-70E740481C1C}">
-                          <a14:useLocalDpi xmlns:a14="http://schemas.microsoft.com/office/drawing/2010/main" val="0"/>
-                        </a:ext>
-                      </a:extLst>
-                    </a:blip>
-                    <a:srcRect/>
-                    <a:stretch>
-                      <a:fillRect/>
-                    </a:stretch>
-                  </pic:blipFill>
-                  <pic:spPr bwMode="auto">
-                    <a:xfrm>
-                      <a:off x="0" y="0"/>
-                      <a:ext cx="3505200" cy="768350"/>
-                    </a:xfrm>
-                    <a:prstGeom prst="rect">
-                      <a:avLst/>
-                    </a:prstGeom>
-                    <a:noFill/>
-                  </pic:spPr>
-                </pic:pic>
-              </a:graphicData>
-            </a:graphic>
-          </wp:inline>
-        </w:drawing>
-      </w:r>
     </w:p>
     <w:p>
       <w:pPr>
@@ -6467,48 +6406,6 @@
     </w:p>
     <w:p>
       <w:pPr>
-        <w:tabs>
-          <w:tab w:val="center" w:pos="5029"/>
-        </w:tabs>
-        <w:ind w:firstLine="426"/>
-        <w:rPr>
-          <w:rFonts w:ascii="Arial" w:hAnsi="Arial"/>
-          <w:sz w:val="18"/>
-          <w:szCs w:val="18"/>
-          <w:lang w:val="es-ES_tradnl"/>
-        </w:rPr>
-      </w:pPr>
-      <w:r>
-        <w:rPr>
-          <w:rFonts w:ascii="Times New Roman" w:hAnsi="Times New Roman" w:cs="Times New Roman"/>
-          <w:color w:val="000000"/>
-        </w:rPr>
-        <w:t>MA_04_01_CO</w:t>
-      </w:r>
-      <w:r>
-        <w:rPr>
-          <w:rFonts w:ascii="Times New Roman" w:hAnsi="Times New Roman" w:cs="Times New Roman"/>
-          <w:color w:val="000000"/>
-        </w:rPr>
-        <w:t>_REC170_</w:t>
-      </w:r>
-      <w:r>
-        <w:rPr>
-          <w:rFonts w:ascii="Times New Roman" w:hAnsi="Times New Roman" w:cs="Times New Roman"/>
-          <w:color w:val="000000"/>
-        </w:rPr>
-        <w:t>IMG04n.png</w:t>
-      </w:r>
-      <w:r>
-        <w:rPr>
-          <w:rFonts w:ascii="Times New Roman" w:hAnsi="Times New Roman" w:cs="Times New Roman"/>
-          <w:color w:val="000000"/>
-        </w:rPr>
-        <w:tab/>
-      </w:r>
-    </w:p>
-    <w:p>
-      <w:pPr>
         <w:ind w:left="567"/>
         <w:rPr>
           <w:rFonts w:ascii="Arial" w:hAnsi="Arial" w:cs="Arial"/>
@@ -6520,17 +6417,6 @@
     </w:p>
     <w:p>
       <w:pPr>
-        <w:ind w:left="567"/>
-        <w:rPr>
-          <w:rFonts w:ascii="Arial" w:hAnsi="Arial" w:cs="Arial"/>
-          <w:sz w:val="18"/>
-          <w:szCs w:val="18"/>
-          <w:lang w:val="es-ES_tradnl"/>
-        </w:rPr>
-      </w:pPr>
-    </w:p>
-    <w:p>
-      <w:pPr>
         <w:ind w:left="426"/>
         <w:rPr>
           <w:rFonts w:ascii="Arial" w:hAnsi="Arial" w:cs="Arial"/>
@@ -6614,32 +6500,7 @@
     </w:p>
     <w:p>
       <w:pPr>
-        <w:ind w:left="567"/>
-        <w:rPr>
-          <w:rFonts w:ascii="Arial" w:hAnsi="Arial" w:cs="Arial"/>
-          <w:sz w:val="18"/>
-          <w:szCs w:val="18"/>
-          <w:lang w:val="es-ES_tradnl"/>
-        </w:rPr>
-      </w:pPr>
-      <w:r>
-        <w:rPr>
-          <w:rFonts w:ascii="Times New Roman" w:hAnsi="Times New Roman" w:cs="Times New Roman"/>
-          <w:color w:val="000000"/>
-        </w:rPr>
-        <w:t>MA_04_01_CO</w:t>
-      </w:r>
-      <w:r>
-        <w:rPr>
-          <w:rFonts w:ascii="Times New Roman" w:hAnsi="Times New Roman" w:cs="Times New Roman"/>
-          <w:color w:val="000000"/>
-        </w:rPr>
-        <w:t>_REC170_IMG04a.png</w:t>
-      </w:r>
-    </w:p>
-    <w:p>
-      <w:pPr>
-        <w:ind w:left="567"/>
+        <w:ind w:left="426"/>
         <w:rPr>
           <w:rFonts w:ascii="Arial" w:hAnsi="Arial" w:cs="Arial"/>
           <w:sz w:val="18"/>
@@ -6719,7 +6580,6 @@
           <w:color w:val="000000"/>
           <w:lang w:val="es-CO"/>
         </w:rPr>
-        <w:lastRenderedPageBreak/>
         <w:t>i</w:t>
       </w:r>
       <w:r>
@@ -7019,419 +6879,524 @@
     <w:p>
       <w:pPr>
         <w:pStyle w:val="Prrafodelista"/>
-        <w:numPr>
-          <w:ilvl w:val="0"/>
-          <w:numId w:val="1"/>
-        </w:numPr>
-        <w:rPr>
-          <w:rFonts w:ascii="Times" w:hAnsi="Times" w:cs="Arial"/>
-          <w:lang w:val="es-ES_tradnl"/>
-        </w:rPr>
-      </w:pPr>
-      <w:r>
-        <w:rPr>
-          <w:rFonts w:ascii="Times" w:hAnsi="Times" w:cs="Arial"/>
-          <w:lang w:val="es-ES_tradnl"/>
-        </w:rPr>
-        <w:t>u</w:t>
-      </w:r>
-      <w:r>
-        <w:rPr>
-          <w:rFonts w:ascii="Times" w:hAnsi="Times" w:cs="Arial"/>
+        <w:rPr>
+          <w:rFonts w:ascii="Times" w:hAnsi="Times" w:cs="Arial"/>
+          <w:lang w:val="es-ES_tradnl"/>
+        </w:rPr>
+      </w:pPr>
+    </w:p>
+    <w:p>
+      <w:pPr>
+        <w:rPr>
+          <w:rFonts w:ascii="Arial" w:hAnsi="Arial" w:cs="Arial"/>
+          <w:sz w:val="18"/>
+          <w:szCs w:val="18"/>
+          <w:lang w:val="es-ES_tradnl"/>
+        </w:rPr>
+      </w:pPr>
+    </w:p>
+    <w:p>
+      <w:pPr>
+        <w:rPr>
+          <w:rFonts w:ascii="Arial" w:hAnsi="Arial"/>
+          <w:sz w:val="18"/>
+          <w:szCs w:val="18"/>
+          <w:lang w:val="es-ES_tradnl"/>
+        </w:rPr>
+      </w:pPr>
+      <w:r>
+        <w:rPr>
+          <w:rFonts w:ascii="Arial" w:hAnsi="Arial"/>
+          <w:sz w:val="18"/>
+          <w:szCs w:val="18"/>
+          <w:highlight w:val="green"/>
+          <w:lang w:val="es-ES_tradnl"/>
+        </w:rPr>
+        <w:t>Pregunta 5</w:t>
+      </w:r>
+      <w:r>
+        <w:rPr>
+          <w:rFonts w:ascii="Arial" w:hAnsi="Arial"/>
+          <w:sz w:val="18"/>
+          <w:szCs w:val="18"/>
+          <w:highlight w:val="green"/>
+          <w:lang w:val="es-ES_tradnl"/>
+        </w:rPr>
+        <w:t xml:space="preserve"> (</w:t>
+      </w:r>
+      <w:r>
+        <w:rPr>
+          <w:rFonts w:ascii="Arial" w:hAnsi="Arial"/>
+          <w:b/>
+          <w:sz w:val="18"/>
+          <w:szCs w:val="18"/>
+          <w:highlight w:val="green"/>
+          <w:lang w:val="es-ES_tradnl"/>
+        </w:rPr>
+        <w:t>173</w:t>
+      </w:r>
+      <w:r>
+        <w:rPr>
+          <w:rFonts w:ascii="Arial" w:hAnsi="Arial"/>
+          <w:sz w:val="18"/>
+          <w:szCs w:val="18"/>
+          <w:highlight w:val="green"/>
+          <w:lang w:val="es-ES_tradnl"/>
+        </w:rPr>
+        <w:t xml:space="preserve"> caracteres máximo)</w:t>
+      </w:r>
+    </w:p>
+    <w:p>
+      <w:pPr>
+        <w:rPr>
+          <w:rFonts w:ascii="Arial" w:hAnsi="Arial" w:cs="Arial"/>
+          <w:sz w:val="18"/>
+          <w:szCs w:val="18"/>
+          <w:lang w:val="es-ES_tradnl"/>
+        </w:rPr>
+      </w:pPr>
+    </w:p>
+    <w:p>
+      <w:pPr>
+        <w:rPr>
+          <w:rFonts w:ascii="Arial" w:hAnsi="Arial" w:cs="Arial"/>
+          <w:sz w:val="18"/>
+          <w:szCs w:val="18"/>
+          <w:lang w:val="es-ES_tradnl"/>
+        </w:rPr>
+      </w:pPr>
+      <w:r>
+        <w:rPr>
+          <w:rFonts w:ascii="Arial" w:hAnsi="Arial" w:cs="Arial"/>
+          <w:sz w:val="18"/>
+          <w:szCs w:val="18"/>
+          <w:lang w:val="es-ES_tradnl"/>
+        </w:rPr>
+        <w:t>Diego y Tomás juegan a decir números en secuencias diferentes, observa los números que cada uno ha dicho.</w:t>
+      </w:r>
+    </w:p>
+    <w:p>
+      <w:pPr>
+        <w:rPr>
+          <w:rFonts w:ascii="Arial" w:hAnsi="Arial" w:cs="Arial"/>
+          <w:i/>
+          <w:sz w:val="18"/>
+          <w:szCs w:val="18"/>
+          <w:lang w:val="es-ES_tradnl"/>
+        </w:rPr>
+      </w:pPr>
+    </w:p>
+    <w:p>
+      <w:pPr>
+        <w:rPr>
+          <w:rFonts w:ascii="Arial" w:hAnsi="Arial" w:cs="Arial"/>
+          <w:sz w:val="18"/>
+          <w:szCs w:val="18"/>
+          <w:lang w:val="es-ES_tradnl"/>
+        </w:rPr>
+      </w:pPr>
+      <w:r>
+        <w:rPr>
+          <w:rFonts w:ascii="Arial" w:hAnsi="Arial" w:cs="Arial"/>
+          <w:i/>
+          <w:sz w:val="18"/>
+          <w:szCs w:val="18"/>
+          <w:lang w:val="es-ES_tradnl"/>
+        </w:rPr>
+        <w:t>D</w:t>
+      </w:r>
+      <w:r>
+        <w:rPr>
+          <w:rFonts w:ascii="Arial" w:hAnsi="Arial" w:cs="Arial"/>
+          <w:sz w:val="18"/>
+          <w:szCs w:val="18"/>
+          <w:lang w:val="es-ES_tradnl"/>
+        </w:rPr>
+        <w:t xml:space="preserve"> = </w:t>
+      </w:r>
+      <w:r>
+        <w:rPr>
+          <w:rFonts w:ascii="Arial" w:hAnsi="Arial" w:cs="Arial"/>
+          <w:sz w:val="18"/>
+          <w:szCs w:val="18"/>
+          <w:lang w:val="es-ES_tradnl"/>
+        </w:rPr>
+        <w:t>{</w:t>
+      </w:r>
+      <w:r>
+        <w:rPr>
+          <w:rFonts w:ascii="Arial" w:hAnsi="Arial" w:cs="Arial"/>
+          <w:sz w:val="18"/>
+          <w:szCs w:val="18"/>
+          <w:lang w:val="es-ES_tradnl"/>
+        </w:rPr>
+        <w:t>2, 4, 6, 8, 10, 12}</w:t>
+      </w:r>
+    </w:p>
+    <w:p>
+      <w:pPr>
+        <w:rPr>
+          <w:rFonts w:ascii="Arial" w:hAnsi="Arial" w:cs="Arial"/>
+          <w:sz w:val="18"/>
+          <w:szCs w:val="18"/>
+          <w:lang w:val="es-ES_tradnl"/>
+        </w:rPr>
+      </w:pPr>
+      <w:r>
+        <w:rPr>
+          <w:rFonts w:ascii="Arial" w:hAnsi="Arial" w:cs="Arial"/>
+          <w:i/>
+          <w:sz w:val="18"/>
+          <w:szCs w:val="18"/>
+          <w:lang w:val="es-ES_tradnl"/>
+        </w:rPr>
+        <w:t>T</w:t>
+      </w:r>
+      <w:r>
+        <w:rPr>
+          <w:rFonts w:ascii="Arial" w:hAnsi="Arial" w:cs="Arial"/>
+          <w:sz w:val="18"/>
+          <w:szCs w:val="18"/>
+          <w:lang w:val="es-ES_tradnl"/>
+        </w:rPr>
+        <w:t xml:space="preserve"> = {3, 6, 9, 12, 15}</w:t>
+      </w:r>
+    </w:p>
+    <w:p>
+      <w:pPr>
+        <w:rPr>
+          <w:rFonts w:ascii="Arial" w:hAnsi="Arial" w:cs="Arial"/>
+          <w:sz w:val="18"/>
+          <w:szCs w:val="18"/>
+          <w:lang w:val="es-ES_tradnl"/>
+        </w:rPr>
+      </w:pPr>
+    </w:p>
+    <w:p>
+      <w:pPr>
+        <w:rPr>
+          <w:rFonts w:ascii="Arial" w:hAnsi="Arial" w:cs="Arial"/>
+          <w:sz w:val="18"/>
+          <w:szCs w:val="18"/>
+          <w:lang w:val="es-ES_tradnl"/>
+        </w:rPr>
+      </w:pPr>
+      <w:r>
+        <w:rPr>
+          <w:rFonts w:ascii="Arial" w:hAnsi="Arial" w:cs="Arial"/>
+          <w:sz w:val="18"/>
+          <w:szCs w:val="18"/>
+          <w:highlight w:val="yellow"/>
+          <w:lang w:val="es-ES_tradnl"/>
+        </w:rPr>
+        <w:t>Explicación (</w:t>
+      </w:r>
+      <w:r>
+        <w:rPr>
+          <w:rFonts w:ascii="Arial" w:hAnsi="Arial" w:cs="Arial"/>
+          <w:b/>
+          <w:sz w:val="18"/>
+          <w:szCs w:val="18"/>
+          <w:highlight w:val="yellow"/>
+          <w:lang w:val="es-ES_tradnl"/>
+        </w:rPr>
+        <w:t>173</w:t>
+      </w:r>
+      <w:r>
+        <w:rPr>
+          <w:rFonts w:ascii="Arial" w:hAnsi="Arial" w:cs="Arial"/>
+          <w:sz w:val="18"/>
+          <w:szCs w:val="18"/>
+          <w:highlight w:val="yellow"/>
+          <w:lang w:val="es-ES_tradnl"/>
+        </w:rPr>
+        <w:t xml:space="preserve"> caracteres máximo)</w:t>
+      </w:r>
+    </w:p>
+    <w:p>
+      <w:pPr>
+        <w:rPr>
+          <w:rFonts w:ascii="Arial" w:hAnsi="Arial" w:cs="Arial"/>
+          <w:sz w:val="18"/>
+          <w:szCs w:val="18"/>
+          <w:lang w:val="es-ES_tradnl"/>
+        </w:rPr>
+      </w:pPr>
+    </w:p>
+    <w:p>
+      <w:pPr>
+        <w:rPr>
+          <w:rFonts w:ascii="Arial" w:hAnsi="Arial" w:cs="Arial"/>
+          <w:sz w:val="18"/>
+          <w:szCs w:val="18"/>
+          <w:lang w:val="es-ES_tradnl"/>
+        </w:rPr>
+      </w:pPr>
+    </w:p>
+    <w:p>
+      <w:pPr>
+        <w:rPr>
+          <w:rFonts w:ascii="Arial" w:hAnsi="Arial" w:cs="Arial"/>
+          <w:sz w:val="18"/>
+          <w:szCs w:val="18"/>
+          <w:lang w:val="es-ES_tradnl"/>
+        </w:rPr>
+      </w:pPr>
+      <w:r>
+        <w:rPr>
+          <w:rFonts w:ascii="Arial" w:hAnsi="Arial"/>
+          <w:b/>
+          <w:color w:val="FF0000"/>
+          <w:sz w:val="18"/>
+          <w:szCs w:val="18"/>
+          <w:lang w:val="es-ES_tradnl"/>
+        </w:rPr>
+        <w:t>*</w:t>
+      </w:r>
+      <w:r>
+        <w:rPr>
+          <w:rFonts w:ascii="Arial" w:hAnsi="Arial"/>
+          <w:sz w:val="18"/>
+          <w:szCs w:val="18"/>
           <w:lang w:val="es-ES_tradnl"/>
         </w:rPr>
         <w:t xml:space="preserve"> </w:t>
       </w:r>
       <w:r>
         <w:rPr>
-          <w:rFonts w:ascii="Cambria Math" w:hAnsi="Cambria Math" w:cs="Arial"/>
-          <w:lang w:val="es-ES_tradnl"/>
-        </w:rPr>
-        <w:t>∈</w:t>
-      </w:r>
-      <w:r>
-        <w:rPr>
-          <w:rFonts w:ascii="Times" w:hAnsi="Times" w:cs="Times New Roman"/>
-          <w:i/>
-          <w:color w:val="000000"/>
-          <w:lang w:val="es-CO"/>
-        </w:rPr>
-        <w:t xml:space="preserve"> M</w:t>
-      </w:r>
-    </w:p>
-    <w:p>
-      <w:pPr>
-        <w:rPr>
-          <w:rFonts w:ascii="Arial" w:hAnsi="Arial" w:cs="Arial"/>
-          <w:sz w:val="18"/>
-          <w:szCs w:val="18"/>
-          <w:lang w:val="es-ES_tradnl"/>
-        </w:rPr>
-      </w:pPr>
-    </w:p>
-    <w:p>
-      <w:pPr>
-        <w:rPr>
-          <w:rFonts w:ascii="Arial" w:hAnsi="Arial"/>
-          <w:sz w:val="18"/>
-          <w:szCs w:val="18"/>
-          <w:lang w:val="es-ES_tradnl"/>
-        </w:rPr>
-      </w:pPr>
-      <w:r>
-        <w:rPr>
-          <w:rFonts w:ascii="Arial" w:hAnsi="Arial"/>
-          <w:sz w:val="18"/>
-          <w:szCs w:val="18"/>
-          <w:highlight w:val="green"/>
-          <w:lang w:val="es-ES_tradnl"/>
-        </w:rPr>
-        <w:t>Pregunta 5</w:t>
-      </w:r>
-      <w:r>
-        <w:rPr>
-          <w:rFonts w:ascii="Arial" w:hAnsi="Arial"/>
-          <w:sz w:val="18"/>
-          <w:szCs w:val="18"/>
-          <w:highlight w:val="green"/>
+          <w:rFonts w:ascii="Arial" w:hAnsi="Arial" w:cs="Arial"/>
+          <w:sz w:val="18"/>
+          <w:szCs w:val="18"/>
+          <w:highlight w:val="yellow"/>
+          <w:lang w:val="es-ES_tradnl"/>
+        </w:rPr>
+        <w:t>IMAGEN:</w:t>
+      </w:r>
+    </w:p>
+    <w:p>
+      <w:pPr>
+        <w:ind w:left="426"/>
+        <w:rPr>
+          <w:rFonts w:ascii="Arial" w:hAnsi="Arial" w:cs="Arial"/>
+          <w:sz w:val="18"/>
+          <w:szCs w:val="18"/>
+          <w:lang w:val="es-ES_tradnl"/>
+        </w:rPr>
+      </w:pPr>
+      <w:r>
+        <w:rPr>
+          <w:rFonts w:ascii="Arial" w:hAnsi="Arial"/>
+          <w:b/>
+          <w:color w:val="FF0000"/>
+          <w:sz w:val="18"/>
+          <w:szCs w:val="18"/>
+          <w:lang w:val="es-ES_tradnl"/>
+        </w:rPr>
+        <w:t>*</w:t>
+      </w:r>
+      <w:r>
+        <w:rPr>
+          <w:rFonts w:ascii="Arial" w:hAnsi="Arial"/>
+          <w:sz w:val="18"/>
+          <w:szCs w:val="18"/>
+          <w:lang w:val="es-ES_tradnl"/>
+        </w:rPr>
+        <w:t xml:space="preserve"> </w:t>
+      </w:r>
+      <w:r>
+        <w:rPr>
+          <w:rFonts w:ascii="Arial" w:hAnsi="Arial" w:cs="Arial"/>
+          <w:sz w:val="18"/>
+          <w:szCs w:val="18"/>
+          <w:highlight w:val="yellow"/>
+          <w:lang w:val="es-ES_tradnl"/>
+        </w:rPr>
+        <w:t xml:space="preserve">Nombre de archivo </w:t>
+      </w:r>
+      <w:proofErr w:type="spellStart"/>
+      <w:r>
+        <w:rPr>
+          <w:rFonts w:ascii="Arial" w:hAnsi="Arial" w:cs="Arial"/>
+          <w:sz w:val="18"/>
+          <w:szCs w:val="18"/>
+          <w:highlight w:val="yellow"/>
+          <w:lang w:val="es-ES_tradnl"/>
+        </w:rPr>
+        <w:t>Shutterstock</w:t>
+      </w:r>
+      <w:proofErr w:type="spellEnd"/>
+      <w:r>
+        <w:rPr>
+          <w:rFonts w:ascii="Arial" w:hAnsi="Arial" w:cs="Arial"/>
+          <w:sz w:val="18"/>
+          <w:szCs w:val="18"/>
+          <w:highlight w:val="yellow"/>
+          <w:lang w:val="es-ES_tradnl"/>
+        </w:rPr>
+        <w:t xml:space="preserve"> o descripción de ilustración a crear</w:t>
+      </w:r>
+    </w:p>
+    <w:p>
+      <w:pPr>
+        <w:ind w:left="567"/>
+        <w:rPr>
+          <w:rFonts w:ascii="Arial" w:hAnsi="Arial" w:cs="Arial"/>
+          <w:sz w:val="18"/>
+          <w:szCs w:val="18"/>
+          <w:lang w:val="es-ES_tradnl"/>
+        </w:rPr>
+      </w:pPr>
+    </w:p>
+    <w:p>
+      <w:pPr>
+        <w:ind w:left="567"/>
+        <w:rPr>
+          <w:rFonts w:ascii="Arial" w:hAnsi="Arial" w:cs="Arial"/>
+          <w:sz w:val="18"/>
+          <w:szCs w:val="18"/>
+          <w:lang w:val="es-ES_tradnl"/>
+        </w:rPr>
+      </w:pPr>
+    </w:p>
+    <w:p>
+      <w:pPr>
+        <w:ind w:left="426"/>
+        <w:rPr>
+          <w:rFonts w:ascii="Arial" w:hAnsi="Arial" w:cs="Arial"/>
+          <w:sz w:val="18"/>
+          <w:szCs w:val="18"/>
+          <w:highlight w:val="yellow"/>
+          <w:lang w:val="es-ES_tradnl"/>
+        </w:rPr>
+      </w:pPr>
+      <w:r>
+        <w:rPr>
+          <w:rFonts w:ascii="Arial" w:hAnsi="Arial"/>
+          <w:b/>
+          <w:color w:val="FF0000"/>
+          <w:sz w:val="18"/>
+          <w:szCs w:val="18"/>
+          <w:lang w:val="es-ES_tradnl"/>
+        </w:rPr>
+        <w:t xml:space="preserve">* </w:t>
+      </w:r>
+      <w:r>
+        <w:rPr>
+          <w:rFonts w:ascii="Arial" w:hAnsi="Arial" w:cs="Arial"/>
+          <w:sz w:val="18"/>
+          <w:szCs w:val="18"/>
+          <w:highlight w:val="yellow"/>
+          <w:lang w:val="es-ES_tradnl"/>
+        </w:rPr>
+        <w:t>Imagen normal (</w:t>
+      </w:r>
+      <w:r>
+        <w:rPr>
+          <w:rFonts w:ascii="Arial" w:hAnsi="Arial" w:cs="Arial"/>
+          <w:sz w:val="18"/>
+          <w:szCs w:val="18"/>
+          <w:highlight w:val="yellow"/>
+          <w:lang w:val="es-ES_tradnl"/>
+        </w:rPr>
+        <w:t>codificado ejemplo, CI_S3_G1_REC10_F1</w:t>
+      </w:r>
+      <w:r>
+        <w:rPr>
+          <w:rFonts w:ascii="Arial" w:hAnsi="Arial" w:cs="Arial"/>
+          <w:sz w:val="18"/>
+          <w:szCs w:val="18"/>
+          <w:highlight w:val="yellow"/>
+          <w:lang w:val="es-ES_tradnl"/>
+        </w:rPr>
+        <w:t>n</w:t>
+      </w:r>
+      <w:r>
+        <w:rPr>
+          <w:rFonts w:ascii="Arial" w:hAnsi="Arial" w:cs="Arial"/>
+          <w:sz w:val="18"/>
+          <w:szCs w:val="18"/>
+          <w:highlight w:val="yellow"/>
+          <w:lang w:val="es-ES_tradnl"/>
+        </w:rPr>
+        <w:t>)</w:t>
+      </w:r>
+    </w:p>
+    <w:p>
+      <w:pPr>
+        <w:ind w:left="567"/>
+        <w:rPr>
+          <w:rFonts w:ascii="Arial" w:hAnsi="Arial" w:cs="Arial"/>
+          <w:sz w:val="18"/>
+          <w:szCs w:val="18"/>
+          <w:lang w:val="es-ES_tradnl"/>
+        </w:rPr>
+      </w:pPr>
+    </w:p>
+    <w:p>
+      <w:pPr>
+        <w:ind w:left="567"/>
+        <w:rPr>
+          <w:rFonts w:ascii="Arial" w:hAnsi="Arial" w:cs="Arial"/>
+          <w:sz w:val="18"/>
+          <w:szCs w:val="18"/>
+          <w:lang w:val="es-ES_tradnl"/>
+        </w:rPr>
+      </w:pPr>
+    </w:p>
+    <w:p>
+      <w:pPr>
+        <w:ind w:left="426"/>
+        <w:rPr>
+          <w:rFonts w:ascii="Arial" w:hAnsi="Arial" w:cs="Arial"/>
+          <w:sz w:val="18"/>
+          <w:szCs w:val="18"/>
+          <w:lang w:val="es-ES_tradnl"/>
+        </w:rPr>
+      </w:pPr>
+      <w:r>
+        <w:rPr>
+          <w:rFonts w:ascii="Arial" w:hAnsi="Arial"/>
+          <w:b/>
+          <w:color w:val="FF0000"/>
+          <w:sz w:val="18"/>
+          <w:szCs w:val="18"/>
+          <w:lang w:val="es-ES_tradnl"/>
+        </w:rPr>
+        <w:t xml:space="preserve">* </w:t>
+      </w:r>
+      <w:r>
+        <w:rPr>
+          <w:rFonts w:ascii="Arial" w:hAnsi="Arial" w:cs="Arial"/>
+          <w:sz w:val="18"/>
+          <w:szCs w:val="18"/>
+          <w:highlight w:val="yellow"/>
+          <w:lang w:val="es-ES_tradnl"/>
+        </w:rPr>
+        <w:t xml:space="preserve">Imagen amplificada </w:t>
+      </w:r>
+      <w:r>
+        <w:rPr>
+          <w:rFonts w:ascii="Arial" w:hAnsi="Arial" w:cs="Arial"/>
+          <w:b/>
+          <w:sz w:val="18"/>
+          <w:szCs w:val="18"/>
+          <w:highlight w:val="yellow"/>
+          <w:lang w:val="es-ES_tradnl"/>
+        </w:rPr>
+        <w:t>opcional</w:t>
+      </w:r>
+      <w:r>
+        <w:rPr>
+          <w:rFonts w:ascii="Arial" w:hAnsi="Arial" w:cs="Arial"/>
+          <w:sz w:val="18"/>
+          <w:szCs w:val="18"/>
+          <w:highlight w:val="yellow"/>
           <w:lang w:val="es-ES_tradnl"/>
         </w:rPr>
         <w:t xml:space="preserve"> (</w:t>
       </w:r>
       <w:r>
         <w:rPr>
-          <w:rFonts w:ascii="Arial" w:hAnsi="Arial"/>
-          <w:b/>
-          <w:sz w:val="18"/>
-          <w:szCs w:val="18"/>
-          <w:highlight w:val="green"/>
-          <w:lang w:val="es-ES_tradnl"/>
-        </w:rPr>
-        <w:t>173</w:t>
-      </w:r>
-      <w:r>
-        <w:rPr>
-          <w:rFonts w:ascii="Arial" w:hAnsi="Arial"/>
-          <w:sz w:val="18"/>
-          <w:szCs w:val="18"/>
-          <w:highlight w:val="green"/>
-          <w:lang w:val="es-ES_tradnl"/>
-        </w:rPr>
-        <w:t xml:space="preserve"> caracteres máximo)</w:t>
-      </w:r>
-    </w:p>
-    <w:p>
-      <w:pPr>
-        <w:rPr>
-          <w:rFonts w:ascii="Arial" w:hAnsi="Arial" w:cs="Arial"/>
-          <w:sz w:val="18"/>
-          <w:szCs w:val="18"/>
-          <w:lang w:val="es-ES_tradnl"/>
-        </w:rPr>
-      </w:pPr>
-      <w:r>
-        <w:rPr>
-          <w:rFonts w:ascii="Arial" w:hAnsi="Arial" w:cs="Arial"/>
-          <w:sz w:val="18"/>
-          <w:szCs w:val="18"/>
-          <w:lang w:val="es-ES_tradnl"/>
-        </w:rPr>
-        <w:t>Diego y Tomás juegan a decir números en secuencias diferentes, observa los números que cada uno ha dicho.</w:t>
-      </w:r>
-    </w:p>
-    <w:p>
-      <w:pPr>
-        <w:rPr>
-          <w:rFonts w:ascii="Arial" w:hAnsi="Arial" w:cs="Arial"/>
-          <w:sz w:val="18"/>
-          <w:szCs w:val="18"/>
-          <w:lang w:val="es-ES_tradnl"/>
-        </w:rPr>
-      </w:pPr>
-      <w:r>
-        <w:rPr>
-          <w:rFonts w:ascii="Arial" w:hAnsi="Arial" w:cs="Arial"/>
-          <w:sz w:val="18"/>
-          <w:szCs w:val="18"/>
-          <w:lang w:val="es-ES_tradnl"/>
-        </w:rPr>
-        <w:t xml:space="preserve"> </w:t>
-      </w:r>
-    </w:p>
-    <w:p>
-      <w:pPr>
-        <w:rPr>
-          <w:rFonts w:ascii="Arial" w:hAnsi="Arial" w:cs="Arial"/>
-          <w:sz w:val="18"/>
-          <w:szCs w:val="18"/>
-          <w:lang w:val="es-ES_tradnl"/>
-        </w:rPr>
-      </w:pPr>
-      <w:r>
-        <w:rPr>
-          <w:rFonts w:ascii="Arial" w:hAnsi="Arial" w:cs="Arial"/>
-          <w:sz w:val="18"/>
-          <w:szCs w:val="18"/>
-          <w:highlight w:val="yellow"/>
-          <w:lang w:val="es-ES_tradnl"/>
-        </w:rPr>
-        <w:t>Explicación (</w:t>
-      </w:r>
-      <w:r>
-        <w:rPr>
-          <w:rFonts w:ascii="Arial" w:hAnsi="Arial" w:cs="Arial"/>
-          <w:b/>
-          <w:sz w:val="18"/>
-          <w:szCs w:val="18"/>
-          <w:highlight w:val="yellow"/>
-          <w:lang w:val="es-ES_tradnl"/>
-        </w:rPr>
-        <w:t>173</w:t>
-      </w:r>
-      <w:r>
-        <w:rPr>
-          <w:rFonts w:ascii="Arial" w:hAnsi="Arial" w:cs="Arial"/>
-          <w:sz w:val="18"/>
-          <w:szCs w:val="18"/>
-          <w:highlight w:val="yellow"/>
-          <w:lang w:val="es-ES_tradnl"/>
-        </w:rPr>
-        <w:t xml:space="preserve"> caracteres máximo)</w:t>
-      </w:r>
-    </w:p>
-    <w:p>
-      <w:pPr>
-        <w:rPr>
-          <w:rFonts w:ascii="Arial" w:hAnsi="Arial" w:cs="Arial"/>
-          <w:sz w:val="18"/>
-          <w:szCs w:val="18"/>
-          <w:lang w:val="es-ES_tradnl"/>
-        </w:rPr>
-      </w:pPr>
-    </w:p>
-    <w:p>
-      <w:pPr>
-        <w:rPr>
-          <w:rFonts w:ascii="Arial" w:hAnsi="Arial" w:cs="Arial"/>
-          <w:sz w:val="18"/>
-          <w:szCs w:val="18"/>
-          <w:lang w:val="es-ES_tradnl"/>
-        </w:rPr>
-      </w:pPr>
-    </w:p>
-    <w:p>
-      <w:pPr>
-        <w:rPr>
-          <w:rFonts w:ascii="Arial" w:hAnsi="Arial" w:cs="Arial"/>
-          <w:sz w:val="18"/>
-          <w:szCs w:val="18"/>
-          <w:lang w:val="es-ES_tradnl"/>
-        </w:rPr>
-      </w:pPr>
-      <w:r>
-        <w:rPr>
-          <w:rFonts w:ascii="Arial" w:hAnsi="Arial"/>
-          <w:b/>
-          <w:color w:val="FF0000"/>
-          <w:sz w:val="18"/>
-          <w:szCs w:val="18"/>
-          <w:lang w:val="es-ES_tradnl"/>
-        </w:rPr>
-        <w:t>*</w:t>
-      </w:r>
-      <w:r>
-        <w:rPr>
-          <w:rFonts w:ascii="Arial" w:hAnsi="Arial"/>
-          <w:sz w:val="18"/>
-          <w:szCs w:val="18"/>
-          <w:lang w:val="es-ES_tradnl"/>
-        </w:rPr>
-        <w:t xml:space="preserve"> </w:t>
-      </w:r>
-      <w:r>
-        <w:rPr>
-          <w:rFonts w:ascii="Arial" w:hAnsi="Arial" w:cs="Arial"/>
-          <w:sz w:val="18"/>
-          <w:szCs w:val="18"/>
-          <w:highlight w:val="yellow"/>
-          <w:lang w:val="es-ES_tradnl"/>
-        </w:rPr>
-        <w:t>IMAGEN:</w:t>
-      </w:r>
-    </w:p>
-    <w:p>
-      <w:pPr>
-        <w:ind w:left="426"/>
-        <w:rPr>
-          <w:rFonts w:ascii="Arial" w:hAnsi="Arial" w:cs="Arial"/>
-          <w:sz w:val="18"/>
-          <w:szCs w:val="18"/>
-          <w:lang w:val="es-ES_tradnl"/>
-        </w:rPr>
-      </w:pPr>
-      <w:r>
-        <w:rPr>
-          <w:rFonts w:ascii="Arial" w:hAnsi="Arial"/>
-          <w:b/>
-          <w:color w:val="FF0000"/>
-          <w:sz w:val="18"/>
-          <w:szCs w:val="18"/>
-          <w:lang w:val="es-ES_tradnl"/>
-        </w:rPr>
-        <w:t>*</w:t>
-      </w:r>
-      <w:r>
-        <w:rPr>
-          <w:rFonts w:ascii="Arial" w:hAnsi="Arial"/>
-          <w:sz w:val="18"/>
-          <w:szCs w:val="18"/>
-          <w:lang w:val="es-ES_tradnl"/>
-        </w:rPr>
-        <w:t xml:space="preserve"> </w:t>
-      </w:r>
-      <w:r>
-        <w:rPr>
-          <w:rFonts w:ascii="Arial" w:hAnsi="Arial" w:cs="Arial"/>
-          <w:sz w:val="18"/>
-          <w:szCs w:val="18"/>
-          <w:highlight w:val="yellow"/>
-          <w:lang w:val="es-ES_tradnl"/>
-        </w:rPr>
-        <w:t xml:space="preserve">Nombre de archivo </w:t>
-      </w:r>
-      <w:proofErr w:type="spellStart"/>
-      <w:r>
-        <w:rPr>
-          <w:rFonts w:ascii="Arial" w:hAnsi="Arial" w:cs="Arial"/>
-          <w:sz w:val="18"/>
-          <w:szCs w:val="18"/>
-          <w:highlight w:val="yellow"/>
-          <w:lang w:val="es-ES_tradnl"/>
-        </w:rPr>
-        <w:t>Shutterstock</w:t>
-      </w:r>
-      <w:proofErr w:type="spellEnd"/>
-      <w:r>
-        <w:rPr>
-          <w:rFonts w:ascii="Arial" w:hAnsi="Arial" w:cs="Arial"/>
-          <w:sz w:val="18"/>
-          <w:szCs w:val="18"/>
-          <w:highlight w:val="yellow"/>
-          <w:lang w:val="es-ES_tradnl"/>
-        </w:rPr>
-        <w:t xml:space="preserve"> o descripción de ilustración a crear</w:t>
-      </w:r>
-    </w:p>
-    <w:p>
-      <w:pPr>
-        <w:ind w:left="567"/>
-        <w:rPr>
-          <w:rFonts w:ascii="Arial" w:hAnsi="Arial" w:cs="Arial"/>
-          <w:sz w:val="18"/>
-          <w:szCs w:val="18"/>
-          <w:lang w:val="es-ES_tradnl"/>
-        </w:rPr>
-      </w:pPr>
-      <w:r>
-        <w:rPr>
-          <w:rFonts w:ascii="Arial" w:hAnsi="Arial" w:cs="Arial"/>
-          <w:noProof/>
-          <w:sz w:val="18"/>
-          <w:szCs w:val="18"/>
-          <w:lang w:val="es-CO" w:eastAsia="es-CO"/>
-        </w:rPr>
-        <w:drawing>
-          <wp:inline distT="0" distB="0" distL="0" distR="0" wp14:anchorId="7EF97CB2" wp14:editId="6011E233">
-            <wp:extent cx="3505200" cy="768350"/>
-            <wp:effectExtent l="0" t="0" r="0" b="0"/>
-            <wp:docPr id="6" name="Imagen 6"/>
-            <wp:cNvGraphicFramePr>
-              <a:graphicFrameLocks xmlns:a="http://schemas.openxmlformats.org/drawingml/2006/main" noChangeAspect="1"/>
-            </wp:cNvGraphicFramePr>
-            <a:graphic xmlns:a="http://schemas.openxmlformats.org/drawingml/2006/main">
-              <a:graphicData uri="http://schemas.openxmlformats.org/drawingml/2006/picture">
-                <pic:pic xmlns:pic="http://schemas.openxmlformats.org/drawingml/2006/picture">
-                  <pic:nvPicPr>
-                    <pic:cNvPr id="0" name="Picture 5"/>
-                    <pic:cNvPicPr>
-                      <a:picLocks noChangeAspect="1" noChangeArrowheads="1"/>
-                    </pic:cNvPicPr>
-                  </pic:nvPicPr>
-                  <pic:blipFill>
-                    <a:blip r:embed="rId9">
-                      <a:extLst>
-                        <a:ext uri="{28A0092B-C50C-407E-A947-70E740481C1C}">
-                          <a14:useLocalDpi xmlns:a14="http://schemas.microsoft.com/office/drawing/2010/main" val="0"/>
-                        </a:ext>
-                      </a:extLst>
-                    </a:blip>
-                    <a:srcRect/>
-                    <a:stretch>
-                      <a:fillRect/>
-                    </a:stretch>
-                  </pic:blipFill>
-                  <pic:spPr bwMode="auto">
-                    <a:xfrm>
-                      <a:off x="0" y="0"/>
-                      <a:ext cx="3505200" cy="768350"/>
-                    </a:xfrm>
-                    <a:prstGeom prst="rect">
-                      <a:avLst/>
-                    </a:prstGeom>
-                    <a:noFill/>
-                  </pic:spPr>
-                </pic:pic>
-              </a:graphicData>
-            </a:graphic>
-          </wp:inline>
-        </w:drawing>
-      </w:r>
-    </w:p>
-    <w:p>
-      <w:pPr>
-        <w:ind w:left="567"/>
-        <w:rPr>
-          <w:rFonts w:ascii="Arial" w:hAnsi="Arial" w:cs="Arial"/>
-          <w:sz w:val="18"/>
-          <w:szCs w:val="18"/>
-          <w:lang w:val="es-ES_tradnl"/>
-        </w:rPr>
-      </w:pPr>
-    </w:p>
-    <w:p>
-      <w:pPr>
-        <w:ind w:left="426"/>
-        <w:rPr>
-          <w:rFonts w:ascii="Arial" w:hAnsi="Arial" w:cs="Arial"/>
-          <w:sz w:val="18"/>
-          <w:szCs w:val="18"/>
-          <w:highlight w:val="yellow"/>
-          <w:lang w:val="es-ES_tradnl"/>
-        </w:rPr>
-      </w:pPr>
-      <w:r>
-        <w:rPr>
-          <w:rFonts w:ascii="Arial" w:hAnsi="Arial"/>
-          <w:b/>
-          <w:color w:val="FF0000"/>
-          <w:sz w:val="18"/>
-          <w:szCs w:val="18"/>
-          <w:lang w:val="es-ES_tradnl"/>
-        </w:rPr>
-        <w:t xml:space="preserve">* </w:t>
-      </w:r>
-      <w:r>
-        <w:rPr>
-          <w:rFonts w:ascii="Arial" w:hAnsi="Arial" w:cs="Arial"/>
-          <w:sz w:val="18"/>
-          <w:szCs w:val="18"/>
-          <w:highlight w:val="yellow"/>
-          <w:lang w:val="es-ES_tradnl"/>
-        </w:rPr>
-        <w:t>Imagen normal (</w:t>
-      </w:r>
-      <w:r>
-        <w:rPr>
           <w:rFonts w:ascii="Arial" w:hAnsi="Arial" w:cs="Arial"/>
           <w:sz w:val="18"/>
           <w:szCs w:val="18"/>
@@ -7448,7 +7413,7 @@
           <w:highlight w:val="yellow"/>
           <w:lang w:val="es-ES_tradnl"/>
         </w:rPr>
-        <w:t>n</w:t>
+        <w:t>a</w:t>
       </w:r>
       <w:r>
         <w:rPr>
@@ -7471,150 +7436,6 @@
           <w:lang w:val="es-ES_tradnl"/>
         </w:rPr>
       </w:pPr>
-      <w:r>
-        <w:rPr>
-          <w:rFonts w:ascii="Times New Roman" w:hAnsi="Times New Roman" w:cs="Times New Roman"/>
-          <w:color w:val="000000"/>
-        </w:rPr>
-        <w:t>MA_04_01_CO</w:t>
-      </w:r>
-      <w:r>
-        <w:rPr>
-          <w:rFonts w:ascii="Times New Roman" w:hAnsi="Times New Roman" w:cs="Times New Roman"/>
-          <w:color w:val="000000"/>
-        </w:rPr>
-        <w:t>_REC170_IMG05n.png</w:t>
-      </w:r>
-    </w:p>
-    <w:p>
-      <w:pPr>
-        <w:ind w:left="567"/>
-        <w:rPr>
-          <w:rFonts w:ascii="Arial" w:hAnsi="Arial" w:cs="Arial"/>
-          <w:sz w:val="18"/>
-          <w:szCs w:val="18"/>
-          <w:lang w:val="es-ES_tradnl"/>
-        </w:rPr>
-      </w:pPr>
-    </w:p>
-    <w:p>
-      <w:pPr>
-        <w:ind w:left="567"/>
-        <w:rPr>
-          <w:rFonts w:ascii="Arial" w:hAnsi="Arial" w:cs="Arial"/>
-          <w:sz w:val="18"/>
-          <w:szCs w:val="18"/>
-          <w:lang w:val="es-ES_tradnl"/>
-        </w:rPr>
-      </w:pPr>
-    </w:p>
-    <w:p>
-      <w:pPr>
-        <w:ind w:left="426"/>
-        <w:rPr>
-          <w:rFonts w:ascii="Arial" w:hAnsi="Arial" w:cs="Arial"/>
-          <w:sz w:val="18"/>
-          <w:szCs w:val="18"/>
-          <w:lang w:val="es-ES_tradnl"/>
-        </w:rPr>
-      </w:pPr>
-      <w:r>
-        <w:rPr>
-          <w:rFonts w:ascii="Arial" w:hAnsi="Arial"/>
-          <w:b/>
-          <w:color w:val="FF0000"/>
-          <w:sz w:val="18"/>
-          <w:szCs w:val="18"/>
-          <w:lang w:val="es-ES_tradnl"/>
-        </w:rPr>
-        <w:t xml:space="preserve">* </w:t>
-      </w:r>
-      <w:r>
-        <w:rPr>
-          <w:rFonts w:ascii="Arial" w:hAnsi="Arial" w:cs="Arial"/>
-          <w:sz w:val="18"/>
-          <w:szCs w:val="18"/>
-          <w:highlight w:val="yellow"/>
-          <w:lang w:val="es-ES_tradnl"/>
-        </w:rPr>
-        <w:t xml:space="preserve">Imagen amplificada </w:t>
-      </w:r>
-      <w:r>
-        <w:rPr>
-          <w:rFonts w:ascii="Arial" w:hAnsi="Arial" w:cs="Arial"/>
-          <w:b/>
-          <w:sz w:val="18"/>
-          <w:szCs w:val="18"/>
-          <w:highlight w:val="yellow"/>
-          <w:lang w:val="es-ES_tradnl"/>
-        </w:rPr>
-        <w:t>opcional</w:t>
-      </w:r>
-      <w:r>
-        <w:rPr>
-          <w:rFonts w:ascii="Arial" w:hAnsi="Arial" w:cs="Arial"/>
-          <w:sz w:val="18"/>
-          <w:szCs w:val="18"/>
-          <w:highlight w:val="yellow"/>
-          <w:lang w:val="es-ES_tradnl"/>
-        </w:rPr>
-        <w:t xml:space="preserve"> (</w:t>
-      </w:r>
-      <w:r>
-        <w:rPr>
-          <w:rFonts w:ascii="Arial" w:hAnsi="Arial" w:cs="Arial"/>
-          <w:sz w:val="18"/>
-          <w:szCs w:val="18"/>
-          <w:highlight w:val="yellow"/>
-          <w:lang w:val="es-ES_tradnl"/>
-        </w:rPr>
-        <w:t>codificado ejemplo, CI_S3_G1_REC10_F1</w:t>
-      </w:r>
-      <w:r>
-        <w:rPr>
-          <w:rFonts w:ascii="Arial" w:hAnsi="Arial" w:cs="Arial"/>
-          <w:sz w:val="18"/>
-          <w:szCs w:val="18"/>
-          <w:highlight w:val="yellow"/>
-          <w:lang w:val="es-ES_tradnl"/>
-        </w:rPr>
-        <w:t>a</w:t>
-      </w:r>
-      <w:r>
-        <w:rPr>
-          <w:rFonts w:ascii="Arial" w:hAnsi="Arial" w:cs="Arial"/>
-          <w:sz w:val="18"/>
-          <w:szCs w:val="18"/>
-          <w:highlight w:val="yellow"/>
-          <w:lang w:val="es-ES_tradnl"/>
-        </w:rPr>
-        <w:t>)</w:t>
-      </w:r>
-    </w:p>
-    <w:p>
-      <w:pPr>
-        <w:ind w:firstLine="426"/>
-        <w:rPr>
-          <w:rFonts w:ascii="Arial" w:hAnsi="Arial"/>
-          <w:sz w:val="18"/>
-          <w:szCs w:val="18"/>
-          <w:lang w:val="es-ES_tradnl"/>
-        </w:rPr>
-      </w:pPr>
-      <w:r>
-        <w:rPr>
-          <w:rFonts w:ascii="Times New Roman" w:hAnsi="Times New Roman" w:cs="Times New Roman"/>
-          <w:color w:val="000000"/>
-        </w:rPr>
-        <w:t>MA_04_01_CO</w:t>
-      </w:r>
-      <w:r>
-        <w:rPr>
-          <w:rFonts w:ascii="Times New Roman" w:hAnsi="Times New Roman" w:cs="Times New Roman"/>
-          <w:color w:val="000000"/>
-        </w:rPr>
-        <w:t>_REC170_IMG05a.png</w:t>
-      </w:r>
     </w:p>
     <w:p>
       <w:pPr>

</xml_diff>